<commit_message>
updated documentation/projman/MLNSD_Stakeholder Management Strategy (1).docx
</commit_message>
<xml_diff>
--- a/documentation/projman/MLNSD_Stakeholder Management Strategy (1).docx
+++ b/documentation/projman/MLNSD_Stakeholder Management Strategy (1).docx
@@ -939,6 +939,7 @@
       <w:r>
         <w:t xml:space="preserve"> </w:t>
       </w:r>
+      <w:bookmarkStart w:id="2" w:name="_Hlk138194738"/>
     </w:p>
     <w:p>
       <w:pPr>
@@ -958,9 +959,16 @@
         <w:t>outstanding</w:t>
       </w:r>
       <w:r>
-        <w:t xml:space="preserve"> position to acquire the necessary abilities in all project participants and to have a business strategy that will assist the company's growth. </w:t>
+        <w:t xml:space="preserve"> position to acquire the necessary abilities in all project participants and </w:t>
+      </w:r>
+      <w:r>
+        <w:t>have a business strategy to</w:t>
+      </w:r>
+      <w:r>
+        <w:t xml:space="preserve"> assist the company's growth. </w:t>
       </w:r>
     </w:p>
+    <w:bookmarkEnd w:id="2"/>
     <w:p>
       <w:pPr>
         <w:ind w:left="360"/>
@@ -1012,8 +1020,8 @@
           <w:szCs w:val="28"/>
         </w:rPr>
       </w:pPr>
-      <w:bookmarkStart w:id="2" w:name="_Toc315954380"/>
-      <w:bookmarkStart w:id="3" w:name="_Toc520299034"/>
+      <w:bookmarkStart w:id="3" w:name="_Toc315954380"/>
+      <w:bookmarkStart w:id="4" w:name="_Toc520299034"/>
       <w:r>
         <w:rPr>
           <w:rFonts w:asciiTheme="minorHAnsi" w:hAnsiTheme="minorHAnsi" w:cstheme="minorBidi"/>
@@ -1023,8 +1031,8 @@
         </w:rPr>
         <w:t>Identify Stakeholders</w:t>
       </w:r>
-      <w:bookmarkEnd w:id="2"/>
       <w:bookmarkEnd w:id="3"/>
+      <w:bookmarkEnd w:id="4"/>
     </w:p>
     <w:tbl>
       <w:tblPr>
@@ -1327,7 +1335,13 @@
               <w:rPr>
                 <w:rFonts w:ascii="Calibri" w:eastAsia="Calibri" w:hAnsi="Calibri" w:cs="Calibri"/>
               </w:rPr>
-              <w:t>Detailed plan and an assurance that the project will be completed within the agreed-upon timeframe and budget with clear milestones along the way.</w:t>
+              <w:t>The detailed</w:t>
+            </w:r>
+            <w:r>
+              <w:rPr>
+                <w:rFonts w:ascii="Calibri" w:eastAsia="Calibri" w:hAnsi="Calibri" w:cs="Calibri"/>
+              </w:rPr>
+              <w:t xml:space="preserve"> plan and assurance that the project will be completed within the agreed-upon timeframe and budget with clear milestones along the way.</w:t>
             </w:r>
           </w:p>
         </w:tc>
@@ -1871,13 +1885,7 @@
               <w:rPr>
                 <w:rFonts w:ascii="Calibri" w:eastAsia="Calibri" w:hAnsi="Calibri" w:cs="Calibri"/>
               </w:rPr>
-              <w:t xml:space="preserve"> project</w:t>
-            </w:r>
-            <w:r>
-              <w:rPr>
-                <w:rFonts w:ascii="Calibri" w:eastAsia="Calibri" w:hAnsi="Calibri" w:cs="Calibri"/>
-              </w:rPr>
-              <w:t>.</w:t>
+              <w:t xml:space="preserve"> project.</w:t>
             </w:r>
           </w:p>
         </w:tc>
@@ -2115,7 +2123,19 @@
               <w:rPr>
                 <w:rFonts w:ascii="Times New Roman" w:eastAsia="Times New Roman" w:hAnsi="Times New Roman" w:cs="Times New Roman"/>
               </w:rPr>
-              <w:t xml:space="preserve"> help all throughout the completion of the project. </w:t>
+              <w:t xml:space="preserve"> help </w:t>
+            </w:r>
+            <w:r>
+              <w:rPr>
+                <w:rFonts w:ascii="Times New Roman" w:eastAsia="Times New Roman" w:hAnsi="Times New Roman" w:cs="Times New Roman"/>
+              </w:rPr>
+              <w:t>throughout the project’s completion</w:t>
+            </w:r>
+            <w:r>
+              <w:rPr>
+                <w:rFonts w:ascii="Times New Roman" w:eastAsia="Times New Roman" w:hAnsi="Times New Roman" w:cs="Times New Roman"/>
+              </w:rPr>
+              <w:t xml:space="preserve">. </w:t>
             </w:r>
           </w:p>
         </w:tc>
@@ -2344,7 +2364,31 @@
               <w:rPr>
                 <w:rFonts w:ascii="Times New Roman" w:eastAsia="Times New Roman" w:hAnsi="Times New Roman" w:cs="Times New Roman"/>
               </w:rPr>
-              <w:t>Obtain project requirement and client’s demand</w:t>
+              <w:t xml:space="preserve">Obtain project </w:t>
+            </w:r>
+            <w:r>
+              <w:rPr>
+                <w:rFonts w:ascii="Times New Roman" w:eastAsia="Times New Roman" w:hAnsi="Times New Roman" w:cs="Times New Roman"/>
+              </w:rPr>
+              <w:t>requirements</w:t>
+            </w:r>
+            <w:r>
+              <w:rPr>
+                <w:rFonts w:ascii="Times New Roman" w:eastAsia="Times New Roman" w:hAnsi="Times New Roman" w:cs="Times New Roman"/>
+              </w:rPr>
+              <w:t xml:space="preserve"> and </w:t>
+            </w:r>
+            <w:r>
+              <w:rPr>
+                <w:rFonts w:ascii="Times New Roman" w:eastAsia="Times New Roman" w:hAnsi="Times New Roman" w:cs="Times New Roman"/>
+              </w:rPr>
+              <w:t>client</w:t>
+            </w:r>
+            <w:r>
+              <w:rPr>
+                <w:rFonts w:ascii="Times New Roman" w:eastAsia="Times New Roman" w:hAnsi="Times New Roman" w:cs="Times New Roman"/>
+              </w:rPr>
+              <w:t xml:space="preserve"> demand</w:t>
             </w:r>
           </w:p>
         </w:tc>
@@ -2379,7 +2423,19 @@
               <w:rPr>
                 <w:rFonts w:ascii="Times New Roman" w:eastAsia="Times New Roman" w:hAnsi="Times New Roman" w:cs="Times New Roman"/>
               </w:rPr>
-              <w:t>Liaise with team leader and stakeholder to execute suitable requisite.</w:t>
+              <w:t xml:space="preserve">Liaise with team leader and </w:t>
+            </w:r>
+            <w:r>
+              <w:rPr>
+                <w:rFonts w:ascii="Times New Roman" w:eastAsia="Times New Roman" w:hAnsi="Times New Roman" w:cs="Times New Roman"/>
+              </w:rPr>
+              <w:t>stakeholders</w:t>
+            </w:r>
+            <w:r>
+              <w:rPr>
+                <w:rFonts w:ascii="Times New Roman" w:eastAsia="Times New Roman" w:hAnsi="Times New Roman" w:cs="Times New Roman"/>
+              </w:rPr>
+              <w:t xml:space="preserve"> to execute suitable requisite.</w:t>
             </w:r>
             <w:r>
               <w:rPr>
@@ -2572,7 +2628,19 @@
               <w:rPr>
                 <w:rFonts w:ascii="Calibri" w:eastAsia="Calibri" w:hAnsi="Calibri" w:cs="Calibri"/>
               </w:rPr>
-              <w:t xml:space="preserve"> regular updates on the testing progress, communicate any risks or issues that may impact the business, and provide recommendations for improving the testing process or overall quality assurance.</w:t>
+              <w:t xml:space="preserve"> regular updates on the testing progress, </w:t>
+            </w:r>
+            <w:r>
+              <w:rPr>
+                <w:rFonts w:ascii="Calibri" w:eastAsia="Calibri" w:hAnsi="Calibri" w:cs="Calibri"/>
+              </w:rPr>
+              <w:t>communicates</w:t>
+            </w:r>
+            <w:r>
+              <w:rPr>
+                <w:rFonts w:ascii="Calibri" w:eastAsia="Calibri" w:hAnsi="Calibri" w:cs="Calibri"/>
+              </w:rPr>
+              <w:t xml:space="preserve"> any risks or issues that may impact the business, and provide recommendations for improving the testing process or overall quality assurance.</w:t>
             </w:r>
           </w:p>
         </w:tc>
@@ -2693,8 +2761,8 @@
           <w:szCs w:val="28"/>
         </w:rPr>
       </w:pPr>
-      <w:bookmarkStart w:id="4" w:name="_Toc315954381"/>
-      <w:bookmarkStart w:id="5" w:name="_Toc520299035"/>
+      <w:bookmarkStart w:id="5" w:name="_Toc315954381"/>
+      <w:bookmarkStart w:id="6" w:name="_Toc520299035"/>
       <w:r>
         <w:rPr>
           <w:rFonts w:asciiTheme="minorHAnsi" w:hAnsiTheme="minorHAnsi" w:cstheme="minorBidi"/>
@@ -2704,8 +2772,8 @@
         </w:rPr>
         <w:t>Key Stakeholders</w:t>
       </w:r>
-      <w:bookmarkEnd w:id="4"/>
       <w:bookmarkEnd w:id="5"/>
+      <w:bookmarkEnd w:id="6"/>
     </w:p>
     <w:tbl>
       <w:tblPr>
@@ -2748,8 +2816,8 @@
                 <w:bCs/>
               </w:rPr>
             </w:pPr>
-            <w:bookmarkStart w:id="6" w:name="_Toc260941772"/>
-            <w:bookmarkStart w:id="7" w:name="_Toc261333351"/>
+            <w:bookmarkStart w:id="7" w:name="_Toc260941772"/>
+            <w:bookmarkStart w:id="8" w:name="_Toc261333351"/>
             <w:r>
               <w:rPr>
                 <w:rFonts w:ascii="Calibri" w:eastAsia="Calibri" w:hAnsi="Calibri" w:cs="Calibri"/>
@@ -3152,6 +3220,7 @@
               <w:rPr>
                 <w:rFonts w:ascii="Calibri" w:eastAsia="Calibri" w:hAnsi="Calibri" w:cs="Calibri"/>
               </w:rPr>
+              <w:lastRenderedPageBreak/>
               <w:t>Sofia Emmanuelle Villamin</w:t>
             </w:r>
           </w:p>
@@ -3242,7 +3311,13 @@
               <w:t xml:space="preserve">iscuss any changes or updates to make sure </w:t>
             </w:r>
             <w:r>
-              <w:t>that the team are still</w:t>
+              <w:t xml:space="preserve">that the team </w:t>
+            </w:r>
+            <w:r>
+              <w:t>is</w:t>
+            </w:r>
+            <w:r>
+              <w:t xml:space="preserve"> still</w:t>
             </w:r>
             <w:r>
               <w:t xml:space="preserve"> on the right track.</w:t>
@@ -3425,7 +3500,13 @@
           </w:tcPr>
           <w:p>
             <w:r>
-              <w:t xml:space="preserve"> Create and maintain test documentation, including test plans, test cases, test scripts, and test results. Ensure the documentation is up to date and easily accessible for future reference.</w:t>
+              <w:t xml:space="preserve"> Create and maintain test documentation, including test plans, </w:t>
+            </w:r>
+            <w:r>
+              <w:t>cases, scripts, and</w:t>
+            </w:r>
+            <w:r>
+              <w:t xml:space="preserve"> results. Ensure the documentation is up to date and easily accessible for future reference.</w:t>
             </w:r>
           </w:p>
           <w:p/>
@@ -3446,7 +3527,6 @@
           </w:tcPr>
           <w:p>
             <w:r>
-              <w:lastRenderedPageBreak/>
               <w:t>P</w:t>
             </w:r>
             <w:r>
@@ -3456,7 +3536,13 @@
               <w:t>s</w:t>
             </w:r>
             <w:r>
-              <w:t xml:space="preserve"> further details and assist in resolving any identified issues.</w:t>
+              <w:t xml:space="preserve"> further details and </w:t>
+            </w:r>
+            <w:r>
+              <w:t>assists</w:t>
+            </w:r>
+            <w:r>
+              <w:t xml:space="preserve"> in resolving any identified issues.</w:t>
             </w:r>
           </w:p>
         </w:tc>
@@ -3495,8 +3581,8 @@
           <w:szCs w:val="28"/>
         </w:rPr>
       </w:pPr>
-      <w:bookmarkStart w:id="8" w:name="_Toc315954382"/>
-      <w:bookmarkStart w:id="9" w:name="_Toc520299036"/>
+      <w:bookmarkStart w:id="9" w:name="_Toc315954382"/>
+      <w:bookmarkStart w:id="10" w:name="_Toc520299036"/>
       <w:r>
         <w:rPr>
           <w:rFonts w:asciiTheme="minorHAnsi" w:hAnsiTheme="minorHAnsi" w:cstheme="minorBidi"/>
@@ -3506,8 +3592,8 @@
         </w:rPr>
         <w:t>Stakeholder Analysis</w:t>
       </w:r>
-      <w:bookmarkEnd w:id="8"/>
       <w:bookmarkEnd w:id="9"/>
+      <w:bookmarkEnd w:id="10"/>
     </w:p>
     <w:tbl>
       <w:tblPr>
@@ -4546,9 +4632,9 @@
           <w:szCs w:val="28"/>
         </w:rPr>
       </w:pPr>
-      <w:bookmarkStart w:id="10" w:name="_Toc227815120"/>
-      <w:bookmarkEnd w:id="6"/>
+      <w:bookmarkStart w:id="11" w:name="_Toc227815120"/>
       <w:bookmarkEnd w:id="7"/>
+      <w:bookmarkEnd w:id="8"/>
       <w:r>
         <w:rPr>
           <w:b/>
@@ -4557,7 +4643,7 @@
         </w:rPr>
         <w:t>Sponsor Acceptance</w:t>
       </w:r>
-      <w:bookmarkEnd w:id="10"/>
+      <w:bookmarkEnd w:id="11"/>
       <w:r>
         <w:rPr>
           <w:b/>
@@ -6034,6 +6120,7 @@
   <w:style w:type="character" w:default="1" w:styleId="DefaultParagraphFont">
     <w:name w:val="Default Paragraph Font"/>
     <w:uiPriority w:val="1"/>
+    <w:semiHidden/>
     <w:unhideWhenUsed/>
   </w:style>
   <w:style w:type="table" w:default="1" w:styleId="TableNormal">
@@ -6556,6 +6643,26 @@
 </file>
 
 <file path=customXml/item1.xml><?xml version="1.0" encoding="utf-8"?>
+<p:properties xmlns:p="http://schemas.microsoft.com/office/2006/metadata/properties" xmlns:xsi="http://www.w3.org/2001/XMLSchema-instance" xmlns:pc="http://schemas.microsoft.com/office/infopath/2007/PartnerControls">
+  <documentManagement>
+    <TaxCatchAll xmlns="0d803109-e11b-45d4-a4e8-5bf0740163af" xsi:nil="true"/>
+    <lcf76f155ced4ddcb4097134ff3c332f xmlns="31aac78f-6ed8-4134-ac7e-47c186d487c3">
+      <Terms xmlns="http://schemas.microsoft.com/office/infopath/2007/PartnerControls"/>
+    </lcf76f155ced4ddcb4097134ff3c332f>
+  </documentManagement>
+</p:properties>
+</file>
+
+<file path=customXml/item2.xml><?xml version="1.0" encoding="utf-8"?>
+<?mso-contentType ?>
+<FormTemplates xmlns="http://schemas.microsoft.com/sharepoint/v3/contenttype/forms">
+  <Display>DocumentLibraryForm</Display>
+  <Edit>DocumentLibraryForm</Edit>
+  <New>DocumentLibraryForm</New>
+</FormTemplates>
+</file>
+
+<file path=customXml/item3.xml><?xml version="1.0" encoding="utf-8"?>
 <ct:contentTypeSchema xmlns:ct="http://schemas.microsoft.com/office/2006/metadata/contentType" xmlns:ma="http://schemas.microsoft.com/office/2006/metadata/properties/metaAttributes" ct:_="" ma:_="" ma:contentTypeName="Document" ma:contentTypeID="0x01010078E5C03F786D684AB79627F2BAF5AB3A" ma:contentTypeVersion="12" ma:contentTypeDescription="Create a new document." ma:contentTypeScope="" ma:versionID="6753d19c26ced2570449d2cfe2fd38cd">
   <xsd:schema xmlns:xsd="http://www.w3.org/2001/XMLSchema" xmlns:xs="http://www.w3.org/2001/XMLSchema" xmlns:p="http://schemas.microsoft.com/office/2006/metadata/properties" xmlns:ns2="31aac78f-6ed8-4134-ac7e-47c186d487c3" xmlns:ns3="0d803109-e11b-45d4-a4e8-5bf0740163af" targetNamespace="http://schemas.microsoft.com/office/2006/metadata/properties" ma:root="true" ma:fieldsID="59531f12ec9f3761682ad3919ac9365f" ns2:_="" ns3:_="">
     <xsd:import namespace="31aac78f-6ed8-4134-ac7e-47c186d487c3"/>
@@ -6772,27 +6879,26 @@
 </ct:contentTypeSchema>
 </file>
 
-<file path=customXml/item2.xml><?xml version="1.0" encoding="utf-8"?>
-<?mso-contentType ?>
-<FormTemplates xmlns="http://schemas.microsoft.com/sharepoint/v3/contenttype/forms">
-  <Display>DocumentLibraryForm</Display>
-  <Edit>DocumentLibraryForm</Edit>
-  <New>DocumentLibraryForm</New>
-</FormTemplates>
+<file path=customXml/itemProps1.xml><?xml version="1.0" encoding="utf-8"?>
+<ds:datastoreItem xmlns:ds="http://schemas.openxmlformats.org/officeDocument/2006/customXml" ds:itemID="{ED36C7EC-43E1-4192-BEFD-1E42D23ACB00}">
+  <ds:schemaRefs>
+    <ds:schemaRef ds:uri="http://schemas.microsoft.com/office/2006/metadata/properties"/>
+    <ds:schemaRef ds:uri="http://schemas.microsoft.com/office/infopath/2007/PartnerControls"/>
+    <ds:schemaRef ds:uri="0d803109-e11b-45d4-a4e8-5bf0740163af"/>
+    <ds:schemaRef ds:uri="31aac78f-6ed8-4134-ac7e-47c186d487c3"/>
+  </ds:schemaRefs>
+</ds:datastoreItem>
 </file>
 
-<file path=customXml/item3.xml><?xml version="1.0" encoding="utf-8"?>
-<p:properties xmlns:p="http://schemas.microsoft.com/office/2006/metadata/properties" xmlns:xsi="http://www.w3.org/2001/XMLSchema-instance" xmlns:pc="http://schemas.microsoft.com/office/infopath/2007/PartnerControls">
-  <documentManagement>
-    <TaxCatchAll xmlns="0d803109-e11b-45d4-a4e8-5bf0740163af" xsi:nil="true"/>
-    <lcf76f155ced4ddcb4097134ff3c332f xmlns="31aac78f-6ed8-4134-ac7e-47c186d487c3">
-      <Terms xmlns="http://schemas.microsoft.com/office/infopath/2007/PartnerControls"/>
-    </lcf76f155ced4ddcb4097134ff3c332f>
-  </documentManagement>
-</p:properties>
+<file path=customXml/itemProps2.xml><?xml version="1.0" encoding="utf-8"?>
+<ds:datastoreItem xmlns:ds="http://schemas.openxmlformats.org/officeDocument/2006/customXml" ds:itemID="{09AB3232-57BD-4AF8-A28E-214D90BD0F5D}">
+  <ds:schemaRefs>
+    <ds:schemaRef ds:uri="http://schemas.microsoft.com/sharepoint/v3/contenttype/forms"/>
+  </ds:schemaRefs>
+</ds:datastoreItem>
 </file>
 
-<file path=customXml/itemProps1.xml><?xml version="1.0" encoding="utf-8"?>
+<file path=customXml/itemProps3.xml><?xml version="1.0" encoding="utf-8"?>
 <ds:datastoreItem xmlns:ds="http://schemas.openxmlformats.org/officeDocument/2006/customXml" ds:itemID="{C8BBA5F3-96E9-46BD-9AE1-DAF83B902252}">
   <ds:schemaRefs>
     <ds:schemaRef ds:uri="http://schemas.microsoft.com/office/2006/metadata/contentType"/>
@@ -6809,23 +6915,4 @@
     <ds:schemaRef ds:uri="http://schemas.microsoft.com/internal/obd"/>
   </ds:schemaRefs>
 </ds:datastoreItem>
-</file>
-
-<file path=customXml/itemProps2.xml><?xml version="1.0" encoding="utf-8"?>
-<ds:datastoreItem xmlns:ds="http://schemas.openxmlformats.org/officeDocument/2006/customXml" ds:itemID="{09AB3232-57BD-4AF8-A28E-214D90BD0F5D}">
-  <ds:schemaRefs>
-    <ds:schemaRef ds:uri="http://schemas.microsoft.com/sharepoint/v3/contenttype/forms"/>
-  </ds:schemaRefs>
-</ds:datastoreItem>
-</file>
-
-<file path=customXml/itemProps3.xml><?xml version="1.0" encoding="utf-8"?>
-<ds:datastoreItem xmlns:ds="http://schemas.openxmlformats.org/officeDocument/2006/customXml" ds:itemID="{ED36C7EC-43E1-4192-BEFD-1E42D23ACB00}">
-  <ds:schemaRefs>
-    <ds:schemaRef ds:uri="http://schemas.microsoft.com/office/2006/metadata/properties"/>
-    <ds:schemaRef ds:uri="http://schemas.microsoft.com/office/infopath/2007/PartnerControls"/>
-    <ds:schemaRef ds:uri="0d803109-e11b-45d4-a4e8-5bf0740163af"/>
-    <ds:schemaRef ds:uri="31aac78f-6ed8-4134-ac7e-47c186d487c3"/>
-  </ds:schemaRefs>
-</ds:datastoreItem>
 </file>
</xml_diff>